<commit_message>
updated the notes and references documents
</commit_message>
<xml_diff>
--- a/Final-Year-Project/Report/Resources/Notes for report.docx
+++ b/Final-Year-Project/Report/Resources/Notes for report.docx
@@ -1523,15 +1523,51 @@
         </w:rPr>
         <w:t>node.js to create and updateable webpage that displays the data.</w:t>
       </w:r>
+      <w:r>
+        <w:rPr>
+          <w:sz w:val="24"/>
+          <w:szCs w:val="24"/>
+        </w:rPr>
+        <w:t>)</w:t>
+      </w:r>
+    </w:p>
+    <w:p>
+      <w:pPr>
+        <w:pStyle w:val="ListParagraph"/>
+        <w:numPr>
+          <w:ilvl w:val="0"/>
+          <w:numId w:val="1"/>
+        </w:numPr>
+        <w:rPr>
+          <w:sz w:val="24"/>
+          <w:szCs w:val="24"/>
+        </w:rPr>
+      </w:pPr>
+      <w:r>
+        <w:rPr>
+          <w:sz w:val="24"/>
+          <w:szCs w:val="24"/>
+        </w:rPr>
+        <w:t xml:space="preserve">Wrote proof of concept code in node.js using the </w:t>
+      </w:r>
+      <w:proofErr w:type="spellStart"/>
+      <w:r>
+        <w:rPr>
+          <w:sz w:val="24"/>
+          <w:szCs w:val="24"/>
+        </w:rPr>
+        <w:t>serialport</w:t>
+      </w:r>
+      <w:proofErr w:type="spellEnd"/>
+      <w:r>
+        <w:rPr>
+          <w:sz w:val="24"/>
+          <w:szCs w:val="24"/>
+        </w:rPr>
+        <w:t xml:space="preserve"> module this code takes the data from the serial port and writes it to the console.</w:t>
+      </w:r>
       <w:bookmarkStart w:id="0" w:name="_GoBack"/>
       <w:bookmarkEnd w:id="0"/>
-      <w:r>
-        <w:rPr>
-          <w:sz w:val="24"/>
-          <w:szCs w:val="24"/>
-        </w:rPr>
-        <w:t>)</w:t>
-      </w:r>
     </w:p>
     <w:sectPr>
       <w:pgSz w:w="11906" w:h="16838"/>

</xml_diff>